<commit_message>
Added an official "Space Minds" launch guide
</commit_message>
<xml_diff>
--- a/guide.docx
+++ b/guide.docx
@@ -598,10 +598,7 @@
       </w:r>
       <w:r>
         <w:tab/>
-        <w:t xml:space="preserve">27) </w:t>
-      </w:r>
-      <w:r>
-        <w:t>Master – signal the master officer</w:t>
+        <w:t>27) Master – signal the master officer</w:t>
       </w:r>
     </w:p>
     <w:p>
@@ -712,7 +709,15 @@
         </w:numPr>
       </w:pPr>
       <w:r>
-        <w:t>SYS SUPV – system voltage supply vital</w:t>
+        <w:t xml:space="preserve">SYS SUPV – system voltage </w:t>
+      </w:r>
+      <w:proofErr w:type="gramStart"/>
+      <w:r>
+        <w:t>supply</w:t>
+      </w:r>
+      <w:proofErr w:type="gramEnd"/>
+      <w:r>
+        <w:t xml:space="preserve"> vital</w:t>
       </w:r>
       <w:r>
         <w:tab/>
@@ -983,13 +988,166 @@
         <w:tab/>
         <w:t>38) INCO – integrated communications officer</w:t>
       </w:r>
+    </w:p>
+    <w:p>
+      <w:r>
+        <w:rPr>
+          <w:noProof/>
+        </w:rPr>
+        <w:lastRenderedPageBreak/>
+        <w:drawing>
+          <wp:anchor distT="0" distB="0" distL="114300" distR="114300" simplePos="0" relativeHeight="251658240" behindDoc="0" locked="0" layoutInCell="1" allowOverlap="1" wp14:anchorId="3E121128" wp14:editId="682966EA">
+            <wp:simplePos x="0" y="0"/>
+            <wp:positionH relativeFrom="margin">
+              <wp:align>left</wp:align>
+            </wp:positionH>
+            <wp:positionV relativeFrom="paragraph">
+              <wp:posOffset>-325</wp:posOffset>
+            </wp:positionV>
+            <wp:extent cx="1352550" cy="1142690"/>
+            <wp:effectExtent l="0" t="0" r="0" b="635"/>
+            <wp:wrapSquare wrapText="bothSides"/>
+            <wp:docPr id="2" name="Picture 2" descr="A close up of a logo&#10;&#10;Description automatically generated"/>
+            <wp:cNvGraphicFramePr>
+              <a:graphicFrameLocks xmlns:a="http://schemas.openxmlformats.org/drawingml/2006/main" noChangeAspect="1"/>
+            </wp:cNvGraphicFramePr>
+            <a:graphic xmlns:a="http://schemas.openxmlformats.org/drawingml/2006/main">
+              <a:graphicData uri="http://schemas.openxmlformats.org/drawingml/2006/picture">
+                <pic:pic xmlns:pic="http://schemas.openxmlformats.org/drawingml/2006/picture">
+                  <pic:nvPicPr>
+                    <pic:cNvPr id="2" name="nasa-logo-web-rgb.png"/>
+                    <pic:cNvPicPr/>
+                  </pic:nvPicPr>
+                  <pic:blipFill>
+                    <a:blip r:embed="rId5" cstate="print">
+                      <a:extLst>
+                        <a:ext uri="{28A0092B-C50C-407E-A947-70E740481C1C}">
+                          <a14:useLocalDpi xmlns:a14="http://schemas.microsoft.com/office/drawing/2010/main" val="0"/>
+                        </a:ext>
+                      </a:extLst>
+                    </a:blip>
+                    <a:stretch>
+                      <a:fillRect/>
+                    </a:stretch>
+                  </pic:blipFill>
+                  <pic:spPr>
+                    <a:xfrm flipV="1">
+                      <a:off x="0" y="0"/>
+                      <a:ext cx="1352550" cy="1142690"/>
+                    </a:xfrm>
+                    <a:prstGeom prst="rect">
+                      <a:avLst/>
+                    </a:prstGeom>
+                  </pic:spPr>
+                </pic:pic>
+              </a:graphicData>
+            </a:graphic>
+            <wp14:sizeRelH relativeFrom="margin">
+              <wp14:pctWidth>0</wp14:pctWidth>
+            </wp14:sizeRelH>
+            <wp14:sizeRelV relativeFrom="margin">
+              <wp14:pctHeight>0</wp14:pctHeight>
+            </wp14:sizeRelV>
+          </wp:anchor>
+        </w:drawing>
+      </w:r>
+    </w:p>
+    <w:p/>
+    <w:p/>
+    <w:p/>
+    <w:p/>
+    <w:p>
+      <w:pPr>
+        <w:tabs>
+          <w:tab w:val="left" w:pos="1875"/>
+        </w:tabs>
+      </w:pPr>
+    </w:p>
+    <w:p>
+      <w:pPr>
+        <w:tabs>
+          <w:tab w:val="left" w:pos="1875"/>
+        </w:tabs>
+      </w:pPr>
+      <w:r>
+        <w:t>Launch Guide made for ENSE 374</w:t>
+      </w:r>
+    </w:p>
+    <w:p>
+      <w:pPr>
+        <w:tabs>
+          <w:tab w:val="left" w:pos="1875"/>
+        </w:tabs>
+      </w:pPr>
+    </w:p>
+    <w:p>
+      <w:pPr>
+        <w:tabs>
+          <w:tab w:val="left" w:pos="1875"/>
+        </w:tabs>
+      </w:pPr>
+    </w:p>
+    <w:p>
+      <w:pPr>
+        <w:tabs>
+          <w:tab w:val="left" w:pos="1875"/>
+        </w:tabs>
+      </w:pPr>
+    </w:p>
+    <w:p>
+      <w:pPr>
+        <w:tabs>
+          <w:tab w:val="left" w:pos="1875"/>
+        </w:tabs>
+      </w:pPr>
+    </w:p>
+    <w:p>
+      <w:pPr>
+        <w:tabs>
+          <w:tab w:val="left" w:pos="1875"/>
+        </w:tabs>
+      </w:pPr>
+    </w:p>
+    <w:p>
+      <w:pPr>
+        <w:tabs>
+          <w:tab w:val="left" w:pos="1875"/>
+        </w:tabs>
+      </w:pPr>
+    </w:p>
+    <w:p>
+      <w:pPr>
+        <w:tabs>
+          <w:tab w:val="left" w:pos="1875"/>
+        </w:tabs>
+      </w:pPr>
+      <w:r>
+        <w:t>Brought to you by: Space Minds</w:t>
+      </w:r>
+    </w:p>
+    <w:p>
+      <w:pPr>
+        <w:tabs>
+          <w:tab w:val="left" w:pos="1875"/>
+        </w:tabs>
+      </w:pPr>
+      <w:proofErr w:type="spellStart"/>
+      <w:r>
+        <w:t>Ahras</w:t>
+      </w:r>
+      <w:proofErr w:type="spellEnd"/>
+      <w:r>
+        <w:t xml:space="preserve"> Ali, Anupras Burokas, Jack Zhao</w:t>
+      </w:r>
+    </w:p>
+    <w:p>
+      <w:pPr>
+        <w:tabs>
+          <w:tab w:val="left" w:pos="1875"/>
+        </w:tabs>
+      </w:pPr>
       <w:bookmarkStart w:id="0" w:name="_GoBack"/>
       <w:bookmarkEnd w:id="0"/>
-    </w:p>
-    <w:p>
-      <w:pPr>
-        <w:ind w:left="360"/>
-      </w:pPr>
     </w:p>
     <w:sectPr>
       <w:pgSz w:w="15840" w:h="12240" w:orient="landscape"/>
@@ -1313,6 +1471,7 @@
     <w:lsdException w:name="HTML Sample" w:semiHidden="1" w:unhideWhenUsed="1"/>
     <w:lsdException w:name="HTML Typewriter" w:semiHidden="1" w:unhideWhenUsed="1"/>
     <w:lsdException w:name="HTML Variable" w:semiHidden="1" w:unhideWhenUsed="1"/>
+    <w:lsdException w:name="Normal Table" w:semiHidden="1" w:unhideWhenUsed="1"/>
     <w:lsdException w:name="annotation subject" w:semiHidden="1" w:unhideWhenUsed="1"/>
     <w:lsdException w:name="No List" w:semiHidden="1" w:unhideWhenUsed="1"/>
     <w:lsdException w:name="Outline List 1" w:semiHidden="1" w:unhideWhenUsed="1"/>
@@ -1359,8 +1518,10 @@
     <w:lsdException w:name="Table Subtle 2" w:semiHidden="1" w:unhideWhenUsed="1"/>
     <w:lsdException w:name="Table Web 1" w:semiHidden="1" w:unhideWhenUsed="1"/>
     <w:lsdException w:name="Table Web 2" w:semiHidden="1" w:unhideWhenUsed="1"/>
+    <w:lsdException w:name="Table Web 3" w:semiHidden="1" w:unhideWhenUsed="1"/>
     <w:lsdException w:name="Balloon Text" w:semiHidden="1" w:unhideWhenUsed="1"/>
     <w:lsdException w:name="Table Grid" w:uiPriority="39"/>
+    <w:lsdException w:name="Table Theme" w:semiHidden="1" w:unhideWhenUsed="1"/>
     <w:lsdException w:name="Placeholder Text" w:semiHidden="1"/>
     <w:lsdException w:name="No Spacing" w:uiPriority="1" w:qFormat="1"/>
     <w:lsdException w:name="Light Shading" w:uiPriority="60"/>

</xml_diff>